<commit_message>
find algorithm for ml
</commit_message>
<xml_diff>
--- a/Telco Project.docx
+++ b/Telco Project.docx
@@ -148,8 +148,17 @@
           <w:rFonts w:ascii="TH Sarabun New" w:hAnsi="TH Sarabun New" w:cs="TH Sarabun New"/>
           <w:sz w:val="28"/>
           <w:szCs w:val="28"/>
-        </w:rPr>
-        <w:t xml:space="preserve">rows) </w:t>
+          <w:lang w:bidi="th-TH"/>
+        </w:rPr>
+        <w:t>samples</w:t>
+      </w:r>
+      <w:r>
+        <w:rPr>
+          <w:rFonts w:ascii="TH Sarabun New" w:hAnsi="TH Sarabun New" w:cs="TH Sarabun New"/>
+          <w:sz w:val="28"/>
+          <w:szCs w:val="28"/>
+        </w:rPr>
+        <w:t xml:space="preserve">) </w:t>
       </w:r>
       <w:r>
         <w:rPr>
@@ -185,7 +194,15 @@
           <w:sz w:val="28"/>
           <w:szCs w:val="28"/>
         </w:rPr>
-        <w:t xml:space="preserve">columns) </w:t>
+        <w:t>features</w:t>
+      </w:r>
+      <w:r>
+        <w:rPr>
+          <w:rFonts w:ascii="TH Sarabun New" w:hAnsi="TH Sarabun New" w:cs="TH Sarabun New"/>
+          <w:sz w:val="28"/>
+          <w:szCs w:val="28"/>
+        </w:rPr>
+        <w:t xml:space="preserve">) </w:t>
       </w:r>
       <w:r>
         <w:rPr>
@@ -4028,6 +4045,7 @@
       <w:r>
         <w:rPr>
           <w:rFonts w:ascii="TH Sarabun New" w:hAnsi="TH Sarabun New" w:cs="TH Sarabun New"/>
+          <w:noProof/>
           <w:sz w:val="28"/>
           <w:szCs w:val="28"/>
         </w:rPr>
@@ -4241,6 +4259,7 @@
       <w:r>
         <w:rPr>
           <w:rFonts w:ascii="TH Sarabun New" w:hAnsi="TH Sarabun New" w:cs="TH Sarabun New"/>
+          <w:noProof/>
           <w:sz w:val="28"/>
           <w:szCs w:val="28"/>
           <w:lang w:bidi="th-TH"/>
@@ -4341,6 +4360,7 @@
       <w:r>
         <w:rPr>
           <w:rFonts w:ascii="TH Sarabun New" w:hAnsi="TH Sarabun New" w:cs="TH Sarabun New"/>
+          <w:noProof/>
           <w:sz w:val="28"/>
           <w:szCs w:val="28"/>
           <w:lang w:bidi="th-TH"/>
@@ -4570,17 +4590,7 @@
           <w:sz w:val="28"/>
           <w:szCs w:val="28"/>
         </w:rPr>
-        <w:t>2</w:t>
-      </w:r>
-      <w:r>
-        <w:rPr>
-          <w:rFonts w:ascii="TH Sarabun New" w:hAnsi="TH Sarabun New" w:cs="TH Sarabun New"/>
-          <w:b/>
-          <w:bCs/>
-          <w:sz w:val="28"/>
-          <w:szCs w:val="28"/>
-        </w:rPr>
-        <w:t xml:space="preserve">. </w:t>
+        <w:t xml:space="preserve">2. </w:t>
       </w:r>
       <w:r>
         <w:rPr>
@@ -5317,6 +5327,7 @@
       <w:r>
         <w:rPr>
           <w:rFonts w:ascii="TH Sarabun New" w:hAnsi="TH Sarabun New" w:cs="TH Sarabun New"/>
+          <w:noProof/>
           <w:sz w:val="28"/>
           <w:szCs w:val="28"/>
           <w:lang w:bidi="th-TH"/>
@@ -11278,6 +11289,7 @@
   <w:style w:type="character" w:default="1" w:styleId="DefaultParagraphFont">
     <w:name w:val="Default Paragraph Font"/>
     <w:uiPriority w:val="1"/>
+    <w:semiHidden/>
     <w:unhideWhenUsed/>
   </w:style>
   <w:style w:type="table" w:default="1" w:styleId="TableNormal">

</xml_diff>